<commit_message>
Changed doc for multiple lines for vsats could be active.
</commit_message>
<xml_diff>
--- a/doc/wptest_ngnms.docx
+++ b/doc/wptest_ngnms.docx
@@ -2023,8 +2023,6 @@
       </w:sdtContent>
     </w:sdt>
     <w:p>
-      <w:bookmarkStart w:id="0" w:name="_GoBack"/>
-      <w:bookmarkEnd w:id="0"/>
       <w:r>
         <w:br w:type="page"/>
       </w:r>
@@ -2033,13 +2031,13 @@
       <w:pPr>
         <w:pStyle w:val="Heading1"/>
       </w:pPr>
-      <w:bookmarkStart w:id="1" w:name="_Toc360118783"/>
+      <w:bookmarkStart w:id="0" w:name="_Toc360118783"/>
       <w:proofErr w:type="spellStart"/>
       <w:r>
         <w:lastRenderedPageBreak/>
         <w:t>Instalation</w:t>
       </w:r>
-      <w:bookmarkEnd w:id="1"/>
+      <w:bookmarkEnd w:id="0"/>
       <w:proofErr w:type="spellEnd"/>
     </w:p>
     <w:p>
@@ -2676,22 +2674,22 @@
       <w:pPr>
         <w:pStyle w:val="Heading1"/>
       </w:pPr>
-      <w:bookmarkStart w:id="2" w:name="_Toc360118784"/>
+      <w:bookmarkStart w:id="1" w:name="_Toc360118784"/>
       <w:r>
         <w:lastRenderedPageBreak/>
         <w:t>Example</w:t>
       </w:r>
+      <w:bookmarkEnd w:id="1"/>
+    </w:p>
+    <w:p>
+      <w:pPr>
+        <w:pStyle w:val="Heading2"/>
+      </w:pPr>
+      <w:bookmarkStart w:id="2" w:name="_Toc360118785"/>
+      <w:r>
+        <w:t>Real working example flow:</w:t>
+      </w:r>
       <w:bookmarkEnd w:id="2"/>
-    </w:p>
-    <w:p>
-      <w:pPr>
-        <w:pStyle w:val="Heading2"/>
-      </w:pPr>
-      <w:bookmarkStart w:id="3" w:name="_Toc360118785"/>
-      <w:r>
-        <w:t>Real working example flow:</w:t>
-      </w:r>
-      <w:bookmarkEnd w:id="3"/>
     </w:p>
     <w:p>
       <w:pPr>
@@ -3090,25 +3088,25 @@
       <w:pPr>
         <w:pStyle w:val="Heading1"/>
       </w:pPr>
-      <w:bookmarkStart w:id="4" w:name="_Toc360118786"/>
+      <w:bookmarkStart w:id="3" w:name="_Toc360118786"/>
       <w:r>
         <w:lastRenderedPageBreak/>
         <w:t>Usage examples</w:t>
       </w:r>
+      <w:bookmarkEnd w:id="3"/>
+    </w:p>
+    <w:p>
+      <w:pPr>
+        <w:pStyle w:val="Heading2"/>
+      </w:pPr>
+      <w:bookmarkStart w:id="4" w:name="_Toc360118787"/>
+      <w:r>
+        <w:t xml:space="preserve">Show </w:t>
+      </w:r>
+      <w:r>
+        <w:t>help</w:t>
+      </w:r>
       <w:bookmarkEnd w:id="4"/>
-    </w:p>
-    <w:p>
-      <w:pPr>
-        <w:pStyle w:val="Heading2"/>
-      </w:pPr>
-      <w:bookmarkStart w:id="5" w:name="_Toc360118787"/>
-      <w:r>
-        <w:t xml:space="preserve">Show </w:t>
-      </w:r>
-      <w:r>
-        <w:t>help</w:t>
-      </w:r>
-      <w:bookmarkEnd w:id="5"/>
     </w:p>
     <w:p>
       <w:pPr>
@@ -3448,7 +3446,7 @@
       <w:pPr>
         <w:pStyle w:val="Heading2"/>
       </w:pPr>
-      <w:bookmarkStart w:id="6" w:name="_Toc360118788"/>
+      <w:bookmarkStart w:id="5" w:name="_Toc360118788"/>
       <w:r>
         <w:lastRenderedPageBreak/>
         <w:t>S</w:t>
@@ -3463,7 +3461,7 @@
       <w:r>
         <w:t>s</w:t>
       </w:r>
-      <w:bookmarkEnd w:id="6"/>
+      <w:bookmarkEnd w:id="5"/>
       <w:proofErr w:type="spellEnd"/>
     </w:p>
     <w:p>
@@ -4133,7 +4131,7 @@
       <w:pPr>
         <w:pStyle w:val="Heading2"/>
       </w:pPr>
-      <w:bookmarkStart w:id="7" w:name="_Toc360118789"/>
+      <w:bookmarkStart w:id="6" w:name="_Toc360118789"/>
       <w:r>
         <w:lastRenderedPageBreak/>
         <w:t>S</w:t>
@@ -4145,7 +4143,7 @@
       <w:r>
         <w:t>vsat</w:t>
       </w:r>
-      <w:bookmarkEnd w:id="7"/>
+      <w:bookmarkEnd w:id="6"/>
       <w:proofErr w:type="spellEnd"/>
     </w:p>
     <w:p>
@@ -4551,7 +4549,7 @@
       <w:pPr>
         <w:pStyle w:val="Heading2"/>
       </w:pPr>
-      <w:bookmarkStart w:id="8" w:name="_Toc360118790"/>
+      <w:bookmarkStart w:id="7" w:name="_Toc360118790"/>
       <w:r>
         <w:lastRenderedPageBreak/>
         <w:t>Show</w:t>
@@ -4559,7 +4557,7 @@
       <w:r>
         <w:t xml:space="preserve"> hub configuration</w:t>
       </w:r>
-      <w:bookmarkEnd w:id="8"/>
+      <w:bookmarkEnd w:id="7"/>
     </w:p>
     <w:p>
       <w:pPr>
@@ -5052,7 +5050,7 @@
       <w:pPr>
         <w:pStyle w:val="Heading2"/>
       </w:pPr>
-      <w:bookmarkStart w:id="9" w:name="_Toc360118791"/>
+      <w:bookmarkStart w:id="8" w:name="_Toc360118791"/>
       <w:r>
         <w:lastRenderedPageBreak/>
         <w:t xml:space="preserve">Checking </w:t>
@@ -5061,7 +5059,7 @@
       <w:r>
         <w:t>vsat</w:t>
       </w:r>
-      <w:bookmarkEnd w:id="9"/>
+      <w:bookmarkEnd w:id="8"/>
       <w:proofErr w:type="spellEnd"/>
     </w:p>
     <w:p>
@@ -5834,12 +5832,12 @@
       <w:pPr>
         <w:pStyle w:val="Heading2"/>
       </w:pPr>
-      <w:bookmarkStart w:id="10" w:name="_Toc360118792"/>
+      <w:bookmarkStart w:id="9" w:name="_Toc360118792"/>
       <w:r>
         <w:lastRenderedPageBreak/>
         <w:t>Checking hub</w:t>
       </w:r>
-      <w:bookmarkEnd w:id="10"/>
+      <w:bookmarkEnd w:id="9"/>
     </w:p>
     <w:p>
       <w:pPr>
@@ -6078,12 +6076,12 @@
       <w:pPr>
         <w:pStyle w:val="Heading2"/>
       </w:pPr>
-      <w:bookmarkStart w:id="11" w:name="_Toc360118793"/>
+      <w:bookmarkStart w:id="10" w:name="_Toc360118793"/>
       <w:r>
         <w:lastRenderedPageBreak/>
         <w:t>Show DLF configurations:</w:t>
       </w:r>
-      <w:bookmarkEnd w:id="11"/>
+      <w:bookmarkEnd w:id="10"/>
     </w:p>
     <w:p>
       <w:pPr>
@@ -6426,11 +6424,11 @@
       <w:pPr>
         <w:pStyle w:val="Heading2"/>
       </w:pPr>
-      <w:bookmarkStart w:id="12" w:name="_Toc360118794"/>
+      <w:bookmarkStart w:id="11" w:name="_Toc360118794"/>
       <w:r>
         <w:t>Checking DLF connection:</w:t>
       </w:r>
-      <w:bookmarkEnd w:id="12"/>
+      <w:bookmarkEnd w:id="11"/>
     </w:p>
     <w:p>
       <w:pPr>
@@ -6604,12 +6602,12 @@
       <w:pPr>
         <w:pStyle w:val="Heading2"/>
       </w:pPr>
-      <w:bookmarkStart w:id="13" w:name="_Toc360118795"/>
+      <w:bookmarkStart w:id="12" w:name="_Toc360118795"/>
       <w:r>
         <w:lastRenderedPageBreak/>
         <w:t>Setting DLF device:</w:t>
       </w:r>
-      <w:bookmarkEnd w:id="13"/>
+      <w:bookmarkEnd w:id="12"/>
     </w:p>
     <w:p>
       <w:pPr>
@@ -6876,11 +6874,11 @@
       <w:pPr>
         <w:pStyle w:val="Heading2"/>
       </w:pPr>
-      <w:bookmarkStart w:id="14" w:name="_Toc360118796"/>
+      <w:bookmarkStart w:id="13" w:name="_Toc360118796"/>
       <w:r>
         <w:t>Run one particular test</w:t>
       </w:r>
-      <w:bookmarkEnd w:id="14"/>
+      <w:bookmarkEnd w:id="13"/>
     </w:p>
     <w:p>
       <w:pPr>
@@ -6905,11 +6903,11 @@
       <w:pPr>
         <w:pStyle w:val="Heading2"/>
       </w:pPr>
-      <w:bookmarkStart w:id="15" w:name="_Toc360118797"/>
+      <w:bookmarkStart w:id="14" w:name="_Toc360118797"/>
       <w:r>
         <w:t>Run all active test cases</w:t>
       </w:r>
-      <w:bookmarkEnd w:id="15"/>
+      <w:bookmarkEnd w:id="14"/>
     </w:p>
     <w:p>
       <w:pPr>
@@ -6970,7 +6968,7 @@
       <w:pPr>
         <w:pStyle w:val="Heading1"/>
       </w:pPr>
-      <w:bookmarkStart w:id="16" w:name="_Toc360118798"/>
+      <w:bookmarkStart w:id="15" w:name="_Toc360118798"/>
       <w:r>
         <w:lastRenderedPageBreak/>
         <w:t>Configuri</w:t>
@@ -6978,7 +6976,7 @@
       <w:r>
         <w:t>ng TESTCASES</w:t>
       </w:r>
-      <w:bookmarkEnd w:id="16"/>
+      <w:bookmarkEnd w:id="15"/>
     </w:p>
     <w:p>
       <w:r>
@@ -7190,11 +7188,11 @@
       <w:pPr>
         <w:pStyle w:val="Heading2"/>
       </w:pPr>
-      <w:bookmarkStart w:id="17" w:name="_Toc360118799"/>
+      <w:bookmarkStart w:id="16" w:name="_Toc360118799"/>
       <w:r>
         <w:t>Data from output.xls file after running test</w:t>
       </w:r>
-      <w:bookmarkEnd w:id="17"/>
+      <w:bookmarkEnd w:id="16"/>
     </w:p>
     <w:p/>
     <w:p>
@@ -7244,7 +7242,7 @@
       <w:pPr>
         <w:pStyle w:val="Heading2"/>
       </w:pPr>
-      <w:bookmarkStart w:id="18" w:name="_Toc360118800"/>
+      <w:bookmarkStart w:id="17" w:name="_Toc360118800"/>
       <w:proofErr w:type="gramStart"/>
       <w:r>
         <w:t>Configuring HUB</w:t>
@@ -7252,7 +7250,7 @@
       <w:r>
         <w:t>.</w:t>
       </w:r>
-      <w:bookmarkEnd w:id="18"/>
+      <w:bookmarkEnd w:id="17"/>
       <w:proofErr w:type="gramEnd"/>
     </w:p>
     <w:p>
@@ -7368,7 +7366,7 @@
       <w:pPr>
         <w:pStyle w:val="Heading2"/>
       </w:pPr>
-      <w:bookmarkStart w:id="19" w:name="_Toc360118801"/>
+      <w:bookmarkStart w:id="18" w:name="_Toc360118801"/>
       <w:proofErr w:type="gramStart"/>
       <w:r>
         <w:t>Configuring VSAT</w:t>
@@ -7376,7 +7374,7 @@
       <w:r>
         <w:t>.</w:t>
       </w:r>
-      <w:bookmarkEnd w:id="19"/>
+      <w:bookmarkEnd w:id="18"/>
       <w:proofErr w:type="gramEnd"/>
     </w:p>
     <w:p>
@@ -7426,7 +7424,15 @@
         <w:spacing w:after="0"/>
       </w:pPr>
       <w:r>
-        <w:t>Active: just one line should be active.</w:t>
+        <w:t xml:space="preserve">Active: </w:t>
+      </w:r>
+      <w:r>
+        <w:t>multiple lines could be active</w:t>
+      </w:r>
+      <w:bookmarkStart w:id="19" w:name="_GoBack"/>
+      <w:bookmarkEnd w:id="19"/>
+      <w:r>
+        <w:t>.</w:t>
       </w:r>
     </w:p>
     <w:p>
@@ -9486,7 +9492,7 @@
 </file>
 
 <file path=customXml/itemProps2.xml><?xml version="1.0" encoding="utf-8"?>
-<ds:datastoreItem xmlns:ds="http://schemas.openxmlformats.org/officeDocument/2006/customXml" ds:itemID="{D375E342-9381-4B08-A6B0-A70E7DB031D5}">
+<ds:datastoreItem xmlns:ds="http://schemas.openxmlformats.org/officeDocument/2006/customXml" ds:itemID="{B1E3D872-2901-49FC-B1A3-BDB594C42FD4}">
   <ds:schemaRefs>
     <ds:schemaRef ds:uri="http://schemas.openxmlformats.org/officeDocument/2006/bibliography"/>
   </ds:schemaRefs>

</xml_diff>